<commit_message>
Versión final de los acceptance test
</commit_message>
<xml_diff>
--- a/Acceptance test-pablor.docx
+++ b/Acceptance test-pablor.docx
@@ -848,8 +848,8 @@
         <w:tblLook w:val="04A0" w:firstRow="1" w:lastRow="0" w:firstColumn="1" w:lastColumn="0" w:noHBand="0" w:noVBand="1"/>
       </w:tblPr>
       <w:tblGrid>
-        <w:gridCol w:w="1526"/>
-        <w:gridCol w:w="7716"/>
+        <w:gridCol w:w="1496"/>
+        <w:gridCol w:w="7746"/>
       </w:tblGrid>
       <w:tr>
         <w:trPr>
@@ -890,12 +890,6 @@
               </w:rPr>
               <w:t>001</w:t>
             </w:r>
-            <w:r>
-              <w:rPr>
-                <w:rStyle w:val="Textoennegrita"/>
-              </w:rPr>
-              <w:t>&gt;</w:t>
-            </w:r>
           </w:p>
         </w:tc>
       </w:tr>
@@ -1063,6 +1057,61 @@
                 <w:color w:val="auto"/>
               </w:rPr>
               <w:t xml:space="preserve"> articles.</w:t>
+            </w:r>
+          </w:p>
+          <w:p>
+            <w:pPr>
+              <w:cnfStyle w:val="000000000000" w:firstRow="0" w:lastRow="0" w:firstColumn="0" w:lastColumn="0" w:oddVBand="0" w:evenVBand="0" w:oddHBand="0" w:evenHBand="0" w:firstRowFirstColumn="0" w:firstRowLastColumn="0" w:lastRowFirstColumn="0" w:lastRowLastColumn="0"/>
+              <w:rPr>
+                <w:color w:val="auto"/>
+              </w:rPr>
+            </w:pPr>
+            <w:r>
+              <w:rPr>
+                <w:noProof/>
+                <w:color w:val="auto"/>
+              </w:rPr>
+              <w:drawing>
+                <wp:inline distT="0" distB="0" distL="0" distR="0">
+                  <wp:extent cx="4781227" cy="1227355"/>
+                  <wp:effectExtent l="0" t="0" r="635" b="0"/>
+                  <wp:docPr id="1" name="Imagen 1"/>
+                  <wp:cNvGraphicFramePr>
+                    <a:graphicFrameLocks xmlns:a="http://schemas.openxmlformats.org/drawingml/2006/main" noChangeAspect="1"/>
+                  </wp:cNvGraphicFramePr>
+                  <a:graphic xmlns:a="http://schemas.openxmlformats.org/drawingml/2006/main">
+                    <a:graphicData uri="http://schemas.openxmlformats.org/drawingml/2006/picture">
+                      <pic:pic xmlns:pic="http://schemas.openxmlformats.org/drawingml/2006/picture">
+                        <pic:nvPicPr>
+                          <pic:cNvPr id="1" name="4dcc906ecd559bce3ef5cf3f2b167e8c.png"/>
+                          <pic:cNvPicPr/>
+                        </pic:nvPicPr>
+                        <pic:blipFill>
+                          <a:blip r:embed="rId5" cstate="print">
+                            <a:extLst>
+                              <a:ext uri="{28A0092B-C50C-407E-A947-70E740481C1C}">
+                                <a14:useLocalDpi xmlns:a14="http://schemas.microsoft.com/office/drawing/2010/main" val="0"/>
+                              </a:ext>
+                            </a:extLst>
+                          </a:blip>
+                          <a:stretch>
+                            <a:fillRect/>
+                          </a:stretch>
+                        </pic:blipFill>
+                        <pic:spPr>
+                          <a:xfrm>
+                            <a:off x="0" y="0"/>
+                            <a:ext cx="4927596" cy="1264928"/>
+                          </a:xfrm>
+                          <a:prstGeom prst="rect">
+                            <a:avLst/>
+                          </a:prstGeom>
+                        </pic:spPr>
+                      </pic:pic>
+                    </a:graphicData>
+                  </a:graphic>
+                </wp:inline>
+              </w:drawing>
             </w:r>
           </w:p>
         </w:tc>
@@ -1431,8 +1480,8 @@
         <w:tblLook w:val="04A0" w:firstRow="1" w:lastRow="0" w:firstColumn="1" w:lastColumn="0" w:noHBand="0" w:noVBand="1"/>
       </w:tblPr>
       <w:tblGrid>
-        <w:gridCol w:w="1526"/>
-        <w:gridCol w:w="7716"/>
+        <w:gridCol w:w="1286"/>
+        <w:gridCol w:w="7956"/>
       </w:tblGrid>
       <w:tr>
         <w:trPr>
@@ -1517,7 +1566,6 @@
               <w:top w:val="single" w:sz="4" w:space="0" w:color="FFFFFF" w:themeColor="background1"/>
               <w:bottom w:val="single" w:sz="4" w:space="0" w:color="FFFFFF" w:themeColor="background1"/>
             </w:tcBorders>
-            <w:shd w:val="clear" w:color="auto" w:fill="DBE5F1" w:themeFill="accent1" w:themeFillTint="33"/>
           </w:tcPr>
           <w:p>
             <w:pPr>
@@ -1658,6 +1706,52 @@
             </w:r>
             <w:r>
               <w:t>11” and “article12”.</w:t>
+            </w:r>
+            <w:r>
+              <w:rPr>
+                <w:noProof/>
+              </w:rPr>
+              <w:drawing>
+                <wp:inline distT="0" distB="0" distL="0" distR="0">
+                  <wp:extent cx="4912962" cy="1127734"/>
+                  <wp:effectExtent l="0" t="0" r="2540" b="0"/>
+                  <wp:docPr id="2" name="Imagen 2"/>
+                  <wp:cNvGraphicFramePr>
+                    <a:graphicFrameLocks xmlns:a="http://schemas.openxmlformats.org/drawingml/2006/main" noChangeAspect="1"/>
+                  </wp:cNvGraphicFramePr>
+                  <a:graphic xmlns:a="http://schemas.openxmlformats.org/drawingml/2006/main">
+                    <a:graphicData uri="http://schemas.openxmlformats.org/drawingml/2006/picture">
+                      <pic:pic xmlns:pic="http://schemas.openxmlformats.org/drawingml/2006/picture">
+                        <pic:nvPicPr>
+                          <pic:cNvPr id="2" name="859defeb2cd6a3df741ebbbe6c0b2874.png"/>
+                          <pic:cNvPicPr/>
+                        </pic:nvPicPr>
+                        <pic:blipFill>
+                          <a:blip r:embed="rId6" cstate="print">
+                            <a:extLst>
+                              <a:ext uri="{28A0092B-C50C-407E-A947-70E740481C1C}">
+                                <a14:useLocalDpi xmlns:a14="http://schemas.microsoft.com/office/drawing/2010/main" val="0"/>
+                              </a:ext>
+                            </a:extLst>
+                          </a:blip>
+                          <a:stretch>
+                            <a:fillRect/>
+                          </a:stretch>
+                        </pic:blipFill>
+                        <pic:spPr>
+                          <a:xfrm>
+                            <a:off x="0" y="0"/>
+                            <a:ext cx="4944123" cy="1134887"/>
+                          </a:xfrm>
+                          <a:prstGeom prst="rect">
+                            <a:avLst/>
+                          </a:prstGeom>
+                        </pic:spPr>
+                      </pic:pic>
+                    </a:graphicData>
+                  </a:graphic>
+                </wp:inline>
+              </w:drawing>
             </w:r>
           </w:p>
         </w:tc>
@@ -1697,7 +1791,6 @@
               <w:top w:val="single" w:sz="4" w:space="0" w:color="FFFFFF" w:themeColor="background1"/>
               <w:bottom w:val="single" w:sz="4" w:space="0" w:color="FFFFFF" w:themeColor="background1"/>
             </w:tcBorders>
-            <w:shd w:val="clear" w:color="auto" w:fill="DBE5F1" w:themeFill="accent1" w:themeFillTint="33"/>
           </w:tcPr>
           <w:p>
             <w:pPr>
@@ -1783,6 +1876,7 @@
               <w:rPr>
                 <w:rStyle w:val="Textoennegrita"/>
               </w:rPr>
+              <w:lastRenderedPageBreak/>
               <w:t>Test</w:t>
             </w:r>
             <w:r>
@@ -3567,6 +3661,53 @@
             <w:r>
               <w:t>he form along error messages in the form fields that must not be left in blank.</w:t>
             </w:r>
+            <w:r>
+              <w:rPr>
+                <w:noProof/>
+                <w:color w:val="auto"/>
+              </w:rPr>
+              <w:drawing>
+                <wp:inline distT="0" distB="0" distL="0" distR="0">
+                  <wp:extent cx="3946349" cy="2355742"/>
+                  <wp:effectExtent l="0" t="0" r="0" b="6985"/>
+                  <wp:docPr id="3" name="Imagen 3"/>
+                  <wp:cNvGraphicFramePr>
+                    <a:graphicFrameLocks xmlns:a="http://schemas.openxmlformats.org/drawingml/2006/main" noChangeAspect="1"/>
+                  </wp:cNvGraphicFramePr>
+                  <a:graphic xmlns:a="http://schemas.openxmlformats.org/drawingml/2006/main">
+                    <a:graphicData uri="http://schemas.openxmlformats.org/drawingml/2006/picture">
+                      <pic:pic xmlns:pic="http://schemas.openxmlformats.org/drawingml/2006/picture">
+                        <pic:nvPicPr>
+                          <pic:cNvPr id="3" name="11d5dbb9ee1e7e18120746e477cc7b12.png"/>
+                          <pic:cNvPicPr/>
+                        </pic:nvPicPr>
+                        <pic:blipFill>
+                          <a:blip r:embed="rId7">
+                            <a:extLst>
+                              <a:ext uri="{28A0092B-C50C-407E-A947-70E740481C1C}">
+                                <a14:useLocalDpi xmlns:a14="http://schemas.microsoft.com/office/drawing/2010/main" val="0"/>
+                              </a:ext>
+                            </a:extLst>
+                          </a:blip>
+                          <a:stretch>
+                            <a:fillRect/>
+                          </a:stretch>
+                        </pic:blipFill>
+                        <pic:spPr>
+                          <a:xfrm>
+                            <a:off x="0" y="0"/>
+                            <a:ext cx="4002499" cy="2389260"/>
+                          </a:xfrm>
+                          <a:prstGeom prst="rect">
+                            <a:avLst/>
+                          </a:prstGeom>
+                        </pic:spPr>
+                      </pic:pic>
+                    </a:graphicData>
+                  </a:graphic>
+                </wp:inline>
+              </w:drawing>
+            </w:r>
           </w:p>
         </w:tc>
       </w:tr>
@@ -4259,6 +4400,54 @@
             <w:r>
               <w:t>he form along an error message indicating that the title introduced is not allowed</w:t>
             </w:r>
+            <w:r>
+              <w:rPr>
+                <w:noProof/>
+                <w:color w:val="auto"/>
+              </w:rPr>
+              <w:lastRenderedPageBreak/>
+              <w:drawing>
+                <wp:inline distT="0" distB="0" distL="0" distR="0">
+                  <wp:extent cx="3409627" cy="2257409"/>
+                  <wp:effectExtent l="0" t="0" r="635" b="0"/>
+                  <wp:docPr id="4" name="Imagen 4"/>
+                  <wp:cNvGraphicFramePr>
+                    <a:graphicFrameLocks xmlns:a="http://schemas.openxmlformats.org/drawingml/2006/main" noChangeAspect="1"/>
+                  </wp:cNvGraphicFramePr>
+                  <a:graphic xmlns:a="http://schemas.openxmlformats.org/drawingml/2006/main">
+                    <a:graphicData uri="http://schemas.openxmlformats.org/drawingml/2006/picture">
+                      <pic:pic xmlns:pic="http://schemas.openxmlformats.org/drawingml/2006/picture">
+                        <pic:nvPicPr>
+                          <pic:cNvPr id="4" name="ff4df16d187c9a5d16b3a2d736e86c5c.png"/>
+                          <pic:cNvPicPr/>
+                        </pic:nvPicPr>
+                        <pic:blipFill>
+                          <a:blip r:embed="rId8">
+                            <a:extLst>
+                              <a:ext uri="{28A0092B-C50C-407E-A947-70E740481C1C}">
+                                <a14:useLocalDpi xmlns:a14="http://schemas.microsoft.com/office/drawing/2010/main" val="0"/>
+                              </a:ext>
+                            </a:extLst>
+                          </a:blip>
+                          <a:stretch>
+                            <a:fillRect/>
+                          </a:stretch>
+                        </pic:blipFill>
+                        <pic:spPr>
+                          <a:xfrm>
+                            <a:off x="0" y="0"/>
+                            <a:ext cx="3424565" cy="2267299"/>
+                          </a:xfrm>
+                          <a:prstGeom prst="rect">
+                            <a:avLst/>
+                          </a:prstGeom>
+                        </pic:spPr>
+                      </pic:pic>
+                    </a:graphicData>
+                  </a:graphic>
+                </wp:inline>
+              </w:drawing>
+            </w:r>
           </w:p>
         </w:tc>
       </w:tr>
@@ -4286,6 +4475,7 @@
               <w:rPr>
                 <w:rStyle w:val="Textoennegrita"/>
               </w:rPr>
+              <w:lastRenderedPageBreak/>
               <w:t>Outcome</w:t>
             </w:r>
           </w:p>
@@ -4734,6 +4924,53 @@
               </w:rPr>
               <w:t>.</w:t>
             </w:r>
+            <w:r>
+              <w:rPr>
+                <w:noProof/>
+                <w:color w:val="auto"/>
+              </w:rPr>
+              <w:drawing>
+                <wp:inline distT="0" distB="0" distL="0" distR="0">
+                  <wp:extent cx="4572000" cy="1061720"/>
+                  <wp:effectExtent l="0" t="0" r="0" b="5080"/>
+                  <wp:docPr id="5" name="Imagen 5"/>
+                  <wp:cNvGraphicFramePr>
+                    <a:graphicFrameLocks xmlns:a="http://schemas.openxmlformats.org/drawingml/2006/main" noChangeAspect="1"/>
+                  </wp:cNvGraphicFramePr>
+                  <a:graphic xmlns:a="http://schemas.openxmlformats.org/drawingml/2006/main">
+                    <a:graphicData uri="http://schemas.openxmlformats.org/drawingml/2006/picture">
+                      <pic:pic xmlns:pic="http://schemas.openxmlformats.org/drawingml/2006/picture">
+                        <pic:nvPicPr>
+                          <pic:cNvPr id="5" name="2cb05cd6b1397b5f56185c5faa376a94.png"/>
+                          <pic:cNvPicPr/>
+                        </pic:nvPicPr>
+                        <pic:blipFill>
+                          <a:blip r:embed="rId9" cstate="print">
+                            <a:extLst>
+                              <a:ext uri="{28A0092B-C50C-407E-A947-70E740481C1C}">
+                                <a14:useLocalDpi xmlns:a14="http://schemas.microsoft.com/office/drawing/2010/main" val="0"/>
+                              </a:ext>
+                            </a:extLst>
+                          </a:blip>
+                          <a:stretch>
+                            <a:fillRect/>
+                          </a:stretch>
+                        </pic:blipFill>
+                        <pic:spPr>
+                          <a:xfrm>
+                            <a:off x="0" y="0"/>
+                            <a:ext cx="4574450" cy="1062289"/>
+                          </a:xfrm>
+                          <a:prstGeom prst="rect">
+                            <a:avLst/>
+                          </a:prstGeom>
+                        </pic:spPr>
+                      </pic:pic>
+                    </a:graphicData>
+                  </a:graphic>
+                </wp:inline>
+              </w:drawing>
+            </w:r>
           </w:p>
         </w:tc>
       </w:tr>
@@ -5685,25 +5922,34 @@
             <w:pPr>
               <w:cnfStyle w:val="000000100000" w:firstRow="0" w:lastRow="0" w:firstColumn="0" w:lastColumn="0" w:oddVBand="0" w:evenVBand="0" w:oddHBand="1" w:evenHBand="0" w:firstRowFirstColumn="0" w:firstRowLastColumn="0" w:lastRowFirstColumn="0" w:lastRowLastColumn="0"/>
               <w:rPr>
-                <w:lang w:val="es-ES"/>
-              </w:rPr>
-            </w:pPr>
-            <w:r>
-              <w:rPr>
-                <w:color w:val="auto"/>
-                <w:lang w:val="es-ES"/>
-              </w:rPr>
-              <w:t>Imágenes-&gt; “</w:t>
-            </w:r>
-            <w:r>
-              <w:rPr>
-                <w:lang w:val="es-ES"/>
+                <w:lang w:val="en-US"/>
+              </w:rPr>
+            </w:pPr>
+            <w:proofErr w:type="spellStart"/>
+            <w:r>
+              <w:rPr>
+                <w:color w:val="auto"/>
+                <w:lang w:val="en-US"/>
+              </w:rPr>
+              <w:t>Imágenes</w:t>
+            </w:r>
+            <w:proofErr w:type="spellEnd"/>
+            <w:r>
+              <w:rPr>
+                <w:color w:val="auto"/>
+                <w:lang w:val="en-US"/>
+              </w:rPr>
+              <w:t>-&gt; “</w:t>
+            </w:r>
+            <w:r>
+              <w:rPr>
+                <w:lang w:val="en-US"/>
               </w:rPr>
               <w:t>https://wordlesstech.com/wp-content/uploads/2012/08/Creative-Advertisements-by-Asile-1.jpg</w:t>
             </w:r>
             <w:r>
               <w:rPr>
-                <w:lang w:val="es-ES"/>
+                <w:lang w:val="en-US"/>
               </w:rPr>
               <w:t>”</w:t>
             </w:r>
@@ -6723,6 +6969,69 @@
             </w:pPr>
             <w:r>
               <w:rPr>
+                <w:noProof/>
+                <w:color w:val="auto"/>
+              </w:rPr>
+              <w:drawing>
+                <wp:anchor distT="0" distB="0" distL="114300" distR="114300" simplePos="0" relativeHeight="251658240" behindDoc="0" locked="0" layoutInCell="1" allowOverlap="1">
+                  <wp:simplePos x="0" y="0"/>
+                  <wp:positionH relativeFrom="column">
+                    <wp:posOffset>49921</wp:posOffset>
+                  </wp:positionH>
+                  <wp:positionV relativeFrom="paragraph">
+                    <wp:posOffset>351399</wp:posOffset>
+                  </wp:positionV>
+                  <wp:extent cx="2308860" cy="1379220"/>
+                  <wp:effectExtent l="0" t="0" r="0" b="0"/>
+                  <wp:wrapThrough wrapText="bothSides">
+                    <wp:wrapPolygon edited="0">
+                      <wp:start x="0" y="0"/>
+                      <wp:lineTo x="0" y="21182"/>
+                      <wp:lineTo x="21386" y="21182"/>
+                      <wp:lineTo x="21386" y="0"/>
+                      <wp:lineTo x="0" y="0"/>
+                    </wp:wrapPolygon>
+                  </wp:wrapThrough>
+                  <wp:docPr id="6" name="Imagen 6"/>
+                  <wp:cNvGraphicFramePr>
+                    <a:graphicFrameLocks xmlns:a="http://schemas.openxmlformats.org/drawingml/2006/main" noChangeAspect="1"/>
+                  </wp:cNvGraphicFramePr>
+                  <a:graphic xmlns:a="http://schemas.openxmlformats.org/drawingml/2006/main">
+                    <a:graphicData uri="http://schemas.openxmlformats.org/drawingml/2006/picture">
+                      <pic:pic xmlns:pic="http://schemas.openxmlformats.org/drawingml/2006/picture">
+                        <pic:nvPicPr>
+                          <pic:cNvPr id="6" name="320a61c8778772018ad3c1c3728b1bf3.png"/>
+                          <pic:cNvPicPr/>
+                        </pic:nvPicPr>
+                        <pic:blipFill>
+                          <a:blip r:embed="rId10">
+                            <a:extLst>
+                              <a:ext uri="{28A0092B-C50C-407E-A947-70E740481C1C}">
+                                <a14:useLocalDpi xmlns:a14="http://schemas.microsoft.com/office/drawing/2010/main" val="0"/>
+                              </a:ext>
+                            </a:extLst>
+                          </a:blip>
+                          <a:stretch>
+                            <a:fillRect/>
+                          </a:stretch>
+                        </pic:blipFill>
+                        <pic:spPr>
+                          <a:xfrm>
+                            <a:off x="0" y="0"/>
+                            <a:ext cx="2308860" cy="1379220"/>
+                          </a:xfrm>
+                          <a:prstGeom prst="rect">
+                            <a:avLst/>
+                          </a:prstGeom>
+                        </pic:spPr>
+                      </pic:pic>
+                    </a:graphicData>
+                  </a:graphic>
+                </wp:anchor>
+              </w:drawing>
+            </w:r>
+            <w:r>
+              <w:rPr>
                 <w:color w:val="auto"/>
               </w:rPr>
               <w:t>The system must return a</w:t>
@@ -6955,15 +7264,7 @@
               <w:t xml:space="preserve"> </w:t>
             </w:r>
             <w:r>
-              <w:t xml:space="preserve">press the “edit” button” next to “testart1eng” and </w:t>
-            </w:r>
-            <w:proofErr w:type="spellStart"/>
-            <w:r>
-              <w:t>aftwerwards</w:t>
-            </w:r>
-            <w:proofErr w:type="spellEnd"/>
-            <w:r>
-              <w:t xml:space="preserve">, </w:t>
+              <w:t xml:space="preserve">press the “edit” button” next to “testart1eng” and afterwards, </w:t>
             </w:r>
             <w:r>
               <w:rPr>
@@ -7104,7 +7405,7 @@
               <w:rPr>
                 <w:color w:val="auto"/>
               </w:rPr>
-              <w:t xml:space="preserve"> containin</w:t>
+              <w:t xml:space="preserve"> contain</w:t>
             </w:r>
             <w:r>
               <w:rPr>
@@ -7295,12 +7596,11 @@
       <w:r>
         <w:t>Article</w:t>
       </w:r>
-    </w:p>
-    <w:p>
       <w:r>
-        <w:br w:type="page"/>
+        <w:t>s</w:t>
       </w:r>
     </w:p>
+    <w:p/>
     <w:p/>
     <w:tbl>
       <w:tblPr>
@@ -7523,6 +7823,11 @@
             <w:r>
               <w:t>. When moving onto the next page, another 5 articles must be shown correctly.</w:t>
             </w:r>
+          </w:p>
+          <w:p>
+            <w:pPr>
+              <w:cnfStyle w:val="000000000000" w:firstRow="0" w:lastRow="0" w:firstColumn="0" w:lastColumn="0" w:oddVBand="0" w:evenVBand="0" w:oddHBand="0" w:evenHBand="0" w:firstRowFirstColumn="0" w:firstRowLastColumn="0" w:lastRowFirstColumn="0" w:lastRowLastColumn="0"/>
+            </w:pPr>
           </w:p>
         </w:tc>
       </w:tr>
@@ -7791,6 +8096,9 @@
           <w:p>
             <w:pPr>
               <w:cnfStyle w:val="000000000000" w:firstRow="0" w:lastRow="0" w:firstColumn="0" w:lastColumn="0" w:oddVBand="0" w:evenVBand="0" w:oddHBand="0" w:evenHBand="0" w:firstRowFirstColumn="0" w:firstRowLastColumn="0" w:lastRowFirstColumn="0" w:lastRowLastColumn="0"/>
+              <w:rPr>
+                <w:color w:val="auto"/>
+              </w:rPr>
             </w:pPr>
             <w:r>
               <w:rPr>
@@ -7809,6 +8117,360 @@
                 <w:color w:val="auto"/>
               </w:rPr>
               <w:t>.</w:t>
+            </w:r>
+          </w:p>
+          <w:p>
+            <w:pPr>
+              <w:cnfStyle w:val="000000000000" w:firstRow="0" w:lastRow="0" w:firstColumn="0" w:lastColumn="0" w:oddVBand="0" w:evenVBand="0" w:oddHBand="0" w:evenHBand="0" w:firstRowFirstColumn="0" w:firstRowLastColumn="0" w:lastRowFirstColumn="0" w:lastRowLastColumn="0"/>
+            </w:pPr>
+            <w:r>
+              <w:rPr>
+                <w:noProof/>
+              </w:rPr>
+              <w:drawing>
+                <wp:inline distT="0" distB="0" distL="0" distR="0">
+                  <wp:extent cx="2200450" cy="3615397"/>
+                  <wp:effectExtent l="0" t="0" r="0" b="4445"/>
+                  <wp:docPr id="8" name="Imagen 8"/>
+                  <wp:cNvGraphicFramePr>
+                    <a:graphicFrameLocks xmlns:a="http://schemas.openxmlformats.org/drawingml/2006/main" noChangeAspect="1"/>
+                  </wp:cNvGraphicFramePr>
+                  <a:graphic xmlns:a="http://schemas.openxmlformats.org/drawingml/2006/main">
+                    <a:graphicData uri="http://schemas.openxmlformats.org/drawingml/2006/picture">
+                      <pic:pic xmlns:pic="http://schemas.openxmlformats.org/drawingml/2006/picture">
+                        <pic:nvPicPr>
+                          <pic:cNvPr id="8" name="ded047315ff8cb7604a2ddef2f82122b.png"/>
+                          <pic:cNvPicPr/>
+                        </pic:nvPicPr>
+                        <pic:blipFill>
+                          <a:blip r:embed="rId11">
+                            <a:extLst>
+                              <a:ext uri="{28A0092B-C50C-407E-A947-70E740481C1C}">
+                                <a14:useLocalDpi xmlns:a14="http://schemas.microsoft.com/office/drawing/2010/main" val="0"/>
+                              </a:ext>
+                            </a:extLst>
+                          </a:blip>
+                          <a:stretch>
+                            <a:fillRect/>
+                          </a:stretch>
+                        </pic:blipFill>
+                        <pic:spPr>
+                          <a:xfrm>
+                            <a:off x="0" y="0"/>
+                            <a:ext cx="2209871" cy="3630875"/>
+                          </a:xfrm>
+                          <a:prstGeom prst="rect">
+                            <a:avLst/>
+                          </a:prstGeom>
+                        </pic:spPr>
+                      </pic:pic>
+                    </a:graphicData>
+                  </a:graphic>
+                </wp:inline>
+              </w:drawing>
+            </w:r>
+          </w:p>
+        </w:tc>
+      </w:tr>
+      <w:tr>
+        <w:trPr>
+          <w:cnfStyle w:val="000000100000" w:firstRow="0" w:lastRow="0" w:firstColumn="0" w:lastColumn="0" w:oddVBand="0" w:evenVBand="0" w:oddHBand="1" w:evenHBand="0" w:firstRowFirstColumn="0" w:firstRowLastColumn="0" w:lastRowFirstColumn="0" w:lastRowLastColumn="0"/>
+        </w:trPr>
+        <w:tc>
+          <w:tcPr>
+            <w:cnfStyle w:val="001000000000" w:firstRow="0" w:lastRow="0" w:firstColumn="1" w:lastColumn="0" w:oddVBand="0" w:evenVBand="0" w:oddHBand="0" w:evenHBand="0" w:firstRowFirstColumn="0" w:firstRowLastColumn="0" w:lastRowFirstColumn="0" w:lastRowLastColumn="0"/>
+            <w:tcW w:w="1526" w:type="dxa"/>
+            <w:tcBorders>
+              <w:top w:val="single" w:sz="4" w:space="0" w:color="FFFFFF" w:themeColor="background1"/>
+              <w:bottom w:val="single" w:sz="4" w:space="0" w:color="FFFFFF" w:themeColor="background1"/>
+            </w:tcBorders>
+            <w:shd w:val="clear" w:color="auto" w:fill="1F497D" w:themeFill="text2"/>
+          </w:tcPr>
+          <w:p>
+            <w:pPr>
+              <w:rPr>
+                <w:rStyle w:val="Textoennegrita"/>
+              </w:rPr>
+            </w:pPr>
+            <w:r>
+              <w:rPr>
+                <w:rStyle w:val="Textoennegrita"/>
+              </w:rPr>
+              <w:t>Outcome</w:t>
+            </w:r>
+          </w:p>
+        </w:tc>
+        <w:tc>
+          <w:tcPr>
+            <w:tcW w:w="7716" w:type="dxa"/>
+            <w:tcBorders>
+              <w:top w:val="single" w:sz="4" w:space="0" w:color="FFFFFF" w:themeColor="background1"/>
+              <w:bottom w:val="single" w:sz="4" w:space="0" w:color="FFFFFF" w:themeColor="background1"/>
+            </w:tcBorders>
+          </w:tcPr>
+          <w:p>
+            <w:pPr>
+              <w:pStyle w:val="Notes"/>
+              <w:cnfStyle w:val="000000100000" w:firstRow="0" w:lastRow="0" w:firstColumn="0" w:lastColumn="0" w:oddVBand="0" w:evenVBand="0" w:oddHBand="1" w:evenHBand="0" w:firstRowFirstColumn="0" w:firstRowLastColumn="0" w:lastRowFirstColumn="0" w:lastRowLastColumn="0"/>
+            </w:pPr>
+          </w:p>
+        </w:tc>
+      </w:tr>
+      <w:tr>
+        <w:tc>
+          <w:tcPr>
+            <w:cnfStyle w:val="001000000000" w:firstRow="0" w:lastRow="0" w:firstColumn="1" w:lastColumn="0" w:oddVBand="0" w:evenVBand="0" w:oddHBand="0" w:evenHBand="0" w:firstRowFirstColumn="0" w:firstRowLastColumn="0" w:lastRowFirstColumn="0" w:lastRowLastColumn="0"/>
+            <w:tcW w:w="1526" w:type="dxa"/>
+            <w:tcBorders>
+              <w:top w:val="single" w:sz="4" w:space="0" w:color="FFFFFF" w:themeColor="background1"/>
+              <w:bottom w:val="nil"/>
+            </w:tcBorders>
+            <w:shd w:val="clear" w:color="auto" w:fill="1F497D" w:themeFill="text2"/>
+          </w:tcPr>
+          <w:p>
+            <w:pPr>
+              <w:rPr>
+                <w:rStyle w:val="Textoennegrita"/>
+              </w:rPr>
+            </w:pPr>
+            <w:r>
+              <w:rPr>
+                <w:rStyle w:val="Textoennegrita"/>
+              </w:rPr>
+              <w:t>Notes</w:t>
+            </w:r>
+          </w:p>
+        </w:tc>
+        <w:tc>
+          <w:tcPr>
+            <w:tcW w:w="7716" w:type="dxa"/>
+            <w:tcBorders>
+              <w:top w:val="single" w:sz="4" w:space="0" w:color="FFFFFF" w:themeColor="background1"/>
+              <w:bottom w:val="nil"/>
+            </w:tcBorders>
+          </w:tcPr>
+          <w:p>
+            <w:pPr>
+              <w:cnfStyle w:val="000000000000" w:firstRow="0" w:lastRow="0" w:firstColumn="0" w:lastColumn="0" w:oddVBand="0" w:evenVBand="0" w:oddHBand="0" w:evenHBand="0" w:firstRowFirstColumn="0" w:firstRowLastColumn="0" w:lastRowFirstColumn="0" w:lastRowLastColumn="0"/>
+            </w:pPr>
+          </w:p>
+        </w:tc>
+      </w:tr>
+    </w:tbl>
+    <w:p/>
+    <w:p/>
+    <w:p/>
+    <w:tbl>
+      <w:tblPr>
+        <w:tblStyle w:val="Cuadrculavistosa-nfasis1"/>
+        <w:tblW w:w="0" w:type="auto"/>
+        <w:tblLook w:val="04A0" w:firstRow="1" w:lastRow="0" w:firstColumn="1" w:lastColumn="0" w:noHBand="0" w:noVBand="1"/>
+      </w:tblPr>
+      <w:tblGrid>
+        <w:gridCol w:w="1526"/>
+        <w:gridCol w:w="7716"/>
+      </w:tblGrid>
+      <w:tr>
+        <w:trPr>
+          <w:cnfStyle w:val="100000000000" w:firstRow="1" w:lastRow="0" w:firstColumn="0" w:lastColumn="0" w:oddVBand="0" w:evenVBand="0" w:oddHBand="0" w:evenHBand="0" w:firstRowFirstColumn="0" w:firstRowLastColumn="0" w:lastRowFirstColumn="0" w:lastRowLastColumn="0"/>
+        </w:trPr>
+        <w:tc>
+          <w:tcPr>
+            <w:cnfStyle w:val="001000000000" w:firstRow="0" w:lastRow="0" w:firstColumn="1" w:lastColumn="0" w:oddVBand="0" w:evenVBand="0" w:oddHBand="0" w:evenHBand="0" w:firstRowFirstColumn="0" w:firstRowLastColumn="0" w:lastRowFirstColumn="0" w:lastRowLastColumn="0"/>
+            <w:tcW w:w="9242" w:type="dxa"/>
+            <w:gridSpan w:val="2"/>
+            <w:tcBorders>
+              <w:top w:val="nil"/>
+              <w:bottom w:val="single" w:sz="4" w:space="0" w:color="FFFFFF" w:themeColor="background1"/>
+            </w:tcBorders>
+            <w:shd w:val="clear" w:color="auto" w:fill="1F497D" w:themeFill="text2"/>
+          </w:tcPr>
+          <w:p>
+            <w:pPr>
+              <w:rPr>
+                <w:rStyle w:val="Textoennegrita"/>
+              </w:rPr>
+            </w:pPr>
+            <w:r>
+              <w:rPr>
+                <w:rStyle w:val="Textoennegrita"/>
+              </w:rPr>
+              <w:lastRenderedPageBreak/>
+              <w:t>Test</w:t>
+            </w:r>
+            <w:r>
+              <w:rPr>
+                <w:rStyle w:val="Textoennegrita"/>
+              </w:rPr>
+              <w:t xml:space="preserve"> </w:t>
+            </w:r>
+            <w:r>
+              <w:rPr>
+                <w:rStyle w:val="Textoennegrita"/>
+              </w:rPr>
+              <w:t>021</w:t>
+            </w:r>
+            <w:r>
+              <w:rPr>
+                <w:rStyle w:val="Textoennegrita"/>
+              </w:rPr>
+              <w:t xml:space="preserve"> </w:t>
+            </w:r>
+          </w:p>
+        </w:tc>
+      </w:tr>
+      <w:tr>
+        <w:trPr>
+          <w:cnfStyle w:val="000000100000" w:firstRow="0" w:lastRow="0" w:firstColumn="0" w:lastColumn="0" w:oddVBand="0" w:evenVBand="0" w:oddHBand="1" w:evenHBand="0" w:firstRowFirstColumn="0" w:firstRowLastColumn="0" w:lastRowFirstColumn="0" w:lastRowLastColumn="0"/>
+        </w:trPr>
+        <w:tc>
+          <w:tcPr>
+            <w:cnfStyle w:val="001000000000" w:firstRow="0" w:lastRow="0" w:firstColumn="1" w:lastColumn="0" w:oddVBand="0" w:evenVBand="0" w:oddHBand="0" w:evenHBand="0" w:firstRowFirstColumn="0" w:firstRowLastColumn="0" w:lastRowFirstColumn="0" w:lastRowLastColumn="0"/>
+            <w:tcW w:w="1526" w:type="dxa"/>
+            <w:tcBorders>
+              <w:top w:val="single" w:sz="4" w:space="0" w:color="FFFFFF" w:themeColor="background1"/>
+              <w:bottom w:val="single" w:sz="4" w:space="0" w:color="FFFFFF" w:themeColor="background1"/>
+            </w:tcBorders>
+            <w:shd w:val="clear" w:color="auto" w:fill="1F497D" w:themeFill="text2"/>
+          </w:tcPr>
+          <w:p>
+            <w:pPr>
+              <w:rPr>
+                <w:rStyle w:val="Textoennegrita"/>
+              </w:rPr>
+            </w:pPr>
+            <w:r>
+              <w:rPr>
+                <w:rStyle w:val="Textoennegrita"/>
+              </w:rPr>
+              <w:t>Description</w:t>
+            </w:r>
+          </w:p>
+        </w:tc>
+        <w:tc>
+          <w:tcPr>
+            <w:tcW w:w="7716" w:type="dxa"/>
+            <w:tcBorders>
+              <w:top w:val="single" w:sz="4" w:space="0" w:color="FFFFFF" w:themeColor="background1"/>
+              <w:bottom w:val="single" w:sz="4" w:space="0" w:color="FFFFFF" w:themeColor="background1"/>
+            </w:tcBorders>
+          </w:tcPr>
+          <w:p>
+            <w:pPr>
+              <w:cnfStyle w:val="000000100000" w:firstRow="0" w:lastRow="0" w:firstColumn="0" w:lastColumn="0" w:oddVBand="0" w:evenVBand="0" w:oddHBand="1" w:evenHBand="0" w:firstRowFirstColumn="0" w:firstRowLastColumn="0" w:lastRowFirstColumn="0" w:lastRowLastColumn="0"/>
+              <w:rPr>
+                <w:color w:val="auto"/>
+              </w:rPr>
+            </w:pPr>
+            <w:r>
+              <w:rPr>
+                <w:color w:val="auto"/>
+              </w:rPr>
+              <w:t>With the language set to “Spanish”, the testers</w:t>
+            </w:r>
+            <w:r>
+              <w:rPr>
+                <w:color w:val="auto"/>
+              </w:rPr>
+              <w:t xml:space="preserve"> must</w:t>
+            </w:r>
+            <w:r>
+              <w:rPr>
+                <w:color w:val="auto"/>
+              </w:rPr>
+              <w:t xml:space="preserve"> log in as “a</w:t>
+            </w:r>
+            <w:r>
+              <w:t>dmin</w:t>
+            </w:r>
+            <w:r>
+              <w:rPr>
+                <w:color w:val="auto"/>
+              </w:rPr>
+              <w:t xml:space="preserve">” </w:t>
+            </w:r>
+            <w:r>
+              <w:t>and</w:t>
+            </w:r>
+            <w:r>
+              <w:rPr>
+                <w:color w:val="auto"/>
+              </w:rPr>
+              <w:t xml:space="preserve"> </w:t>
+            </w:r>
+            <w:r>
+              <w:t>access to the listing of all the articles from the main menu. After the list of articles is shown, they will press the “</w:t>
+            </w:r>
+            <w:proofErr w:type="spellStart"/>
+            <w:r>
+              <w:t>siguiente</w:t>
+            </w:r>
+            <w:proofErr w:type="spellEnd"/>
+            <w:r>
+              <w:t xml:space="preserve">” button </w:t>
+            </w:r>
+            <w:proofErr w:type="gramStart"/>
+            <w:r>
+              <w:t>in order to</w:t>
+            </w:r>
+            <w:proofErr w:type="gramEnd"/>
+            <w:r>
+              <w:t xml:space="preserve"> test the pagination. Another 5 articles must be shown correctly.</w:t>
+            </w:r>
+          </w:p>
+        </w:tc>
+      </w:tr>
+      <w:tr>
+        <w:tc>
+          <w:tcPr>
+            <w:cnfStyle w:val="001000000000" w:firstRow="0" w:lastRow="0" w:firstColumn="1" w:lastColumn="0" w:oddVBand="0" w:evenVBand="0" w:oddHBand="0" w:evenHBand="0" w:firstRowFirstColumn="0" w:firstRowLastColumn="0" w:lastRowFirstColumn="0" w:lastRowLastColumn="0"/>
+            <w:tcW w:w="1526" w:type="dxa"/>
+            <w:tcBorders>
+              <w:top w:val="single" w:sz="4" w:space="0" w:color="FFFFFF" w:themeColor="background1"/>
+              <w:bottom w:val="single" w:sz="4" w:space="0" w:color="FFFFFF" w:themeColor="background1"/>
+            </w:tcBorders>
+            <w:shd w:val="clear" w:color="auto" w:fill="1F497D" w:themeFill="text2"/>
+          </w:tcPr>
+          <w:p>
+            <w:pPr>
+              <w:rPr>
+                <w:rStyle w:val="Textoennegrita"/>
+              </w:rPr>
+            </w:pPr>
+            <w:r>
+              <w:rPr>
+                <w:rStyle w:val="Textoennegrita"/>
+              </w:rPr>
+              <w:t>Expected</w:t>
+            </w:r>
+          </w:p>
+        </w:tc>
+        <w:tc>
+          <w:tcPr>
+            <w:tcW w:w="7716" w:type="dxa"/>
+            <w:tcBorders>
+              <w:top w:val="single" w:sz="4" w:space="0" w:color="FFFFFF" w:themeColor="background1"/>
+              <w:bottom w:val="single" w:sz="4" w:space="0" w:color="FFFFFF" w:themeColor="background1"/>
+            </w:tcBorders>
+          </w:tcPr>
+          <w:p>
+            <w:pPr>
+              <w:cnfStyle w:val="000000000000" w:firstRow="0" w:lastRow="0" w:firstColumn="0" w:lastColumn="0" w:oddVBand="0" w:evenVBand="0" w:oddHBand="0" w:evenHBand="0" w:firstRowFirstColumn="0" w:firstRowLastColumn="0" w:lastRowFirstColumn="0" w:lastRowLastColumn="0"/>
+            </w:pPr>
+            <w:r>
+              <w:rPr>
+                <w:color w:val="auto"/>
+              </w:rPr>
+              <w:t>The system must return</w:t>
+            </w:r>
+            <w:r>
+              <w:rPr>
+                <w:color w:val="auto"/>
+              </w:rPr>
+              <w:t xml:space="preserve"> a list of all the articles</w:t>
+            </w:r>
+            <w:r>
+              <w:t>. When moving onto the next page, another 5 articles must be shown correctly.</w:t>
             </w:r>
           </w:p>
         </w:tc>
@@ -7946,7 +8608,7 @@
               <w:rPr>
                 <w:rStyle w:val="Textoennegrita"/>
               </w:rPr>
-              <w:t>021</w:t>
+              <w:t>022</w:t>
             </w:r>
             <w:r>
               <w:rPr>
@@ -8004,307 +8666,19 @@
               <w:rPr>
                 <w:color w:val="auto"/>
               </w:rPr>
-              <w:t>With the language set to “Spanish”, the testers</w:t>
-            </w:r>
-            <w:r>
-              <w:rPr>
-                <w:color w:val="auto"/>
-              </w:rPr>
-              <w:t xml:space="preserve"> must</w:t>
-            </w:r>
-            <w:r>
-              <w:rPr>
-                <w:color w:val="auto"/>
-              </w:rPr>
-              <w:t xml:space="preserve"> log in as “a</w:t>
-            </w:r>
-            <w:r>
-              <w:t>dmin</w:t>
-            </w:r>
-            <w:r>
-              <w:rPr>
-                <w:color w:val="auto"/>
-              </w:rPr>
-              <w:t xml:space="preserve">” </w:t>
-            </w:r>
-            <w:r>
-              <w:t>and</w:t>
-            </w:r>
-            <w:r>
-              <w:rPr>
-                <w:color w:val="auto"/>
-              </w:rPr>
-              <w:t xml:space="preserve"> </w:t>
-            </w:r>
-            <w:r>
-              <w:t>access to the listing of all the articles from the main menu. After the list of articles is shown, they will press the “</w:t>
-            </w:r>
-            <w:proofErr w:type="spellStart"/>
-            <w:r>
-              <w:t>siguiente</w:t>
-            </w:r>
-            <w:proofErr w:type="spellEnd"/>
-            <w:r>
-              <w:t xml:space="preserve">” button </w:t>
-            </w:r>
-            <w:proofErr w:type="gramStart"/>
-            <w:r>
-              <w:t>in order to</w:t>
-            </w:r>
-            <w:proofErr w:type="gramEnd"/>
-            <w:r>
-              <w:t xml:space="preserve"> test the pagination. Another 5 articles must be shown correctly.</w:t>
-            </w:r>
-          </w:p>
-        </w:tc>
-      </w:tr>
-      <w:tr>
-        <w:tc>
-          <w:tcPr>
-            <w:cnfStyle w:val="001000000000" w:firstRow="0" w:lastRow="0" w:firstColumn="1" w:lastColumn="0" w:oddVBand="0" w:evenVBand="0" w:oddHBand="0" w:evenHBand="0" w:firstRowFirstColumn="0" w:firstRowLastColumn="0" w:lastRowFirstColumn="0" w:lastRowLastColumn="0"/>
-            <w:tcW w:w="1526" w:type="dxa"/>
-            <w:tcBorders>
-              <w:top w:val="single" w:sz="4" w:space="0" w:color="FFFFFF" w:themeColor="background1"/>
-              <w:bottom w:val="single" w:sz="4" w:space="0" w:color="FFFFFF" w:themeColor="background1"/>
-            </w:tcBorders>
-            <w:shd w:val="clear" w:color="auto" w:fill="1F497D" w:themeFill="text2"/>
-          </w:tcPr>
-          <w:p>
-            <w:pPr>
-              <w:rPr>
-                <w:rStyle w:val="Textoennegrita"/>
-              </w:rPr>
-            </w:pPr>
-            <w:r>
-              <w:rPr>
-                <w:rStyle w:val="Textoennegrita"/>
-              </w:rPr>
-              <w:t>Expected</w:t>
-            </w:r>
-          </w:p>
-        </w:tc>
-        <w:tc>
-          <w:tcPr>
-            <w:tcW w:w="7716" w:type="dxa"/>
-            <w:tcBorders>
-              <w:top w:val="single" w:sz="4" w:space="0" w:color="FFFFFF" w:themeColor="background1"/>
-              <w:bottom w:val="single" w:sz="4" w:space="0" w:color="FFFFFF" w:themeColor="background1"/>
-            </w:tcBorders>
-          </w:tcPr>
-          <w:p>
-            <w:pPr>
-              <w:cnfStyle w:val="000000000000" w:firstRow="0" w:lastRow="0" w:firstColumn="0" w:lastColumn="0" w:oddVBand="0" w:evenVBand="0" w:oddHBand="0" w:evenHBand="0" w:firstRowFirstColumn="0" w:firstRowLastColumn="0" w:lastRowFirstColumn="0" w:lastRowLastColumn="0"/>
-            </w:pPr>
-            <w:r>
-              <w:rPr>
-                <w:color w:val="auto"/>
-              </w:rPr>
-              <w:t>The system must return</w:t>
-            </w:r>
-            <w:r>
-              <w:rPr>
-                <w:color w:val="auto"/>
-              </w:rPr>
-              <w:t xml:space="preserve"> a list of all the articles</w:t>
-            </w:r>
-            <w:r>
-              <w:t>. When moving onto the next page, another 5 articles must be shown correctly.</w:t>
-            </w:r>
-          </w:p>
-        </w:tc>
-      </w:tr>
-      <w:tr>
-        <w:trPr>
-          <w:cnfStyle w:val="000000100000" w:firstRow="0" w:lastRow="0" w:firstColumn="0" w:lastColumn="0" w:oddVBand="0" w:evenVBand="0" w:oddHBand="1" w:evenHBand="0" w:firstRowFirstColumn="0" w:firstRowLastColumn="0" w:lastRowFirstColumn="0" w:lastRowLastColumn="0"/>
-        </w:trPr>
-        <w:tc>
-          <w:tcPr>
-            <w:cnfStyle w:val="001000000000" w:firstRow="0" w:lastRow="0" w:firstColumn="1" w:lastColumn="0" w:oddVBand="0" w:evenVBand="0" w:oddHBand="0" w:evenHBand="0" w:firstRowFirstColumn="0" w:firstRowLastColumn="0" w:lastRowFirstColumn="0" w:lastRowLastColumn="0"/>
-            <w:tcW w:w="1526" w:type="dxa"/>
-            <w:tcBorders>
-              <w:top w:val="single" w:sz="4" w:space="0" w:color="FFFFFF" w:themeColor="background1"/>
-              <w:bottom w:val="single" w:sz="4" w:space="0" w:color="FFFFFF" w:themeColor="background1"/>
-            </w:tcBorders>
-            <w:shd w:val="clear" w:color="auto" w:fill="1F497D" w:themeFill="text2"/>
-          </w:tcPr>
-          <w:p>
-            <w:pPr>
-              <w:rPr>
-                <w:rStyle w:val="Textoennegrita"/>
-              </w:rPr>
-            </w:pPr>
-            <w:r>
-              <w:rPr>
-                <w:rStyle w:val="Textoennegrita"/>
-              </w:rPr>
-              <w:t>Outcome</w:t>
-            </w:r>
-          </w:p>
-        </w:tc>
-        <w:tc>
-          <w:tcPr>
-            <w:tcW w:w="7716" w:type="dxa"/>
-            <w:tcBorders>
-              <w:top w:val="single" w:sz="4" w:space="0" w:color="FFFFFF" w:themeColor="background1"/>
-              <w:bottom w:val="single" w:sz="4" w:space="0" w:color="FFFFFF" w:themeColor="background1"/>
-            </w:tcBorders>
-          </w:tcPr>
-          <w:p>
-            <w:pPr>
-              <w:pStyle w:val="Notes"/>
-              <w:cnfStyle w:val="000000100000" w:firstRow="0" w:lastRow="0" w:firstColumn="0" w:lastColumn="0" w:oddVBand="0" w:evenVBand="0" w:oddHBand="1" w:evenHBand="0" w:firstRowFirstColumn="0" w:firstRowLastColumn="0" w:lastRowFirstColumn="0" w:lastRowLastColumn="0"/>
-            </w:pPr>
-          </w:p>
-        </w:tc>
-      </w:tr>
-      <w:tr>
-        <w:tc>
-          <w:tcPr>
-            <w:cnfStyle w:val="001000000000" w:firstRow="0" w:lastRow="0" w:firstColumn="1" w:lastColumn="0" w:oddVBand="0" w:evenVBand="0" w:oddHBand="0" w:evenHBand="0" w:firstRowFirstColumn="0" w:firstRowLastColumn="0" w:lastRowFirstColumn="0" w:lastRowLastColumn="0"/>
-            <w:tcW w:w="1526" w:type="dxa"/>
-            <w:tcBorders>
-              <w:top w:val="single" w:sz="4" w:space="0" w:color="FFFFFF" w:themeColor="background1"/>
-              <w:bottom w:val="nil"/>
-            </w:tcBorders>
-            <w:shd w:val="clear" w:color="auto" w:fill="1F497D" w:themeFill="text2"/>
-          </w:tcPr>
-          <w:p>
-            <w:pPr>
-              <w:rPr>
-                <w:rStyle w:val="Textoennegrita"/>
-              </w:rPr>
-            </w:pPr>
-            <w:r>
-              <w:rPr>
-                <w:rStyle w:val="Textoennegrita"/>
-              </w:rPr>
-              <w:t>Notes</w:t>
-            </w:r>
-          </w:p>
-        </w:tc>
-        <w:tc>
-          <w:tcPr>
-            <w:tcW w:w="7716" w:type="dxa"/>
-            <w:tcBorders>
-              <w:top w:val="single" w:sz="4" w:space="0" w:color="FFFFFF" w:themeColor="background1"/>
-              <w:bottom w:val="nil"/>
-            </w:tcBorders>
-          </w:tcPr>
-          <w:p>
-            <w:pPr>
-              <w:cnfStyle w:val="000000000000" w:firstRow="0" w:lastRow="0" w:firstColumn="0" w:lastColumn="0" w:oddVBand="0" w:evenVBand="0" w:oddHBand="0" w:evenHBand="0" w:firstRowFirstColumn="0" w:firstRowLastColumn="0" w:lastRowFirstColumn="0" w:lastRowLastColumn="0"/>
-            </w:pPr>
-          </w:p>
-        </w:tc>
-      </w:tr>
-    </w:tbl>
-    <w:p/>
-    <w:tbl>
-      <w:tblPr>
-        <w:tblStyle w:val="Cuadrculavistosa-nfasis1"/>
-        <w:tblW w:w="0" w:type="auto"/>
-        <w:tblLook w:val="04A0" w:firstRow="1" w:lastRow="0" w:firstColumn="1" w:lastColumn="0" w:noHBand="0" w:noVBand="1"/>
-      </w:tblPr>
-      <w:tblGrid>
-        <w:gridCol w:w="1526"/>
-        <w:gridCol w:w="7716"/>
-      </w:tblGrid>
-      <w:tr>
-        <w:trPr>
-          <w:cnfStyle w:val="100000000000" w:firstRow="1" w:lastRow="0" w:firstColumn="0" w:lastColumn="0" w:oddVBand="0" w:evenVBand="0" w:oddHBand="0" w:evenHBand="0" w:firstRowFirstColumn="0" w:firstRowLastColumn="0" w:lastRowFirstColumn="0" w:lastRowLastColumn="0"/>
-        </w:trPr>
-        <w:tc>
-          <w:tcPr>
-            <w:cnfStyle w:val="001000000000" w:firstRow="0" w:lastRow="0" w:firstColumn="1" w:lastColumn="0" w:oddVBand="0" w:evenVBand="0" w:oddHBand="0" w:evenHBand="0" w:firstRowFirstColumn="0" w:firstRowLastColumn="0" w:lastRowFirstColumn="0" w:lastRowLastColumn="0"/>
-            <w:tcW w:w="9242" w:type="dxa"/>
-            <w:gridSpan w:val="2"/>
-            <w:tcBorders>
-              <w:top w:val="nil"/>
-              <w:bottom w:val="single" w:sz="4" w:space="0" w:color="FFFFFF" w:themeColor="background1"/>
-            </w:tcBorders>
-            <w:shd w:val="clear" w:color="auto" w:fill="1F497D" w:themeFill="text2"/>
-          </w:tcPr>
-          <w:p>
-            <w:pPr>
-              <w:rPr>
-                <w:rStyle w:val="Textoennegrita"/>
-              </w:rPr>
-            </w:pPr>
-            <w:r>
-              <w:rPr>
-                <w:rStyle w:val="Textoennegrita"/>
-              </w:rPr>
-              <w:t>Test</w:t>
-            </w:r>
-            <w:r>
-              <w:rPr>
-                <w:rStyle w:val="Textoennegrita"/>
-              </w:rPr>
-              <w:t xml:space="preserve"> </w:t>
-            </w:r>
-            <w:r>
-              <w:rPr>
-                <w:rStyle w:val="Textoennegrita"/>
-              </w:rPr>
-              <w:t>022</w:t>
-            </w:r>
-            <w:r>
-              <w:rPr>
-                <w:rStyle w:val="Textoennegrita"/>
-              </w:rPr>
-              <w:t xml:space="preserve"> </w:t>
-            </w:r>
-          </w:p>
-        </w:tc>
-      </w:tr>
-      <w:tr>
-        <w:trPr>
-          <w:cnfStyle w:val="000000100000" w:firstRow="0" w:lastRow="0" w:firstColumn="0" w:lastColumn="0" w:oddVBand="0" w:evenVBand="0" w:oddHBand="1" w:evenHBand="0" w:firstRowFirstColumn="0" w:firstRowLastColumn="0" w:lastRowFirstColumn="0" w:lastRowLastColumn="0"/>
-        </w:trPr>
-        <w:tc>
-          <w:tcPr>
-            <w:cnfStyle w:val="001000000000" w:firstRow="0" w:lastRow="0" w:firstColumn="1" w:lastColumn="0" w:oddVBand="0" w:evenVBand="0" w:oddHBand="0" w:evenHBand="0" w:firstRowFirstColumn="0" w:firstRowLastColumn="0" w:lastRowFirstColumn="0" w:lastRowLastColumn="0"/>
-            <w:tcW w:w="1526" w:type="dxa"/>
-            <w:tcBorders>
-              <w:top w:val="single" w:sz="4" w:space="0" w:color="FFFFFF" w:themeColor="background1"/>
-              <w:bottom w:val="single" w:sz="4" w:space="0" w:color="FFFFFF" w:themeColor="background1"/>
-            </w:tcBorders>
-            <w:shd w:val="clear" w:color="auto" w:fill="1F497D" w:themeFill="text2"/>
-          </w:tcPr>
-          <w:p>
-            <w:pPr>
-              <w:rPr>
-                <w:rStyle w:val="Textoennegrita"/>
-              </w:rPr>
-            </w:pPr>
-            <w:r>
-              <w:rPr>
-                <w:rStyle w:val="Textoennegrita"/>
-              </w:rPr>
-              <w:t>Description</w:t>
-            </w:r>
-          </w:p>
-        </w:tc>
-        <w:tc>
-          <w:tcPr>
-            <w:tcW w:w="7716" w:type="dxa"/>
-            <w:tcBorders>
-              <w:top w:val="single" w:sz="4" w:space="0" w:color="FFFFFF" w:themeColor="background1"/>
-              <w:bottom w:val="single" w:sz="4" w:space="0" w:color="FFFFFF" w:themeColor="background1"/>
-            </w:tcBorders>
-          </w:tcPr>
-          <w:p>
-            <w:pPr>
-              <w:cnfStyle w:val="000000100000" w:firstRow="0" w:lastRow="0" w:firstColumn="0" w:lastColumn="0" w:oddVBand="0" w:evenVBand="0" w:oddHBand="1" w:evenHBand="0" w:firstRowFirstColumn="0" w:firstRowLastColumn="0" w:lastRowFirstColumn="0" w:lastRowLastColumn="0"/>
-              <w:rPr>
-                <w:color w:val="auto"/>
-              </w:rPr>
-            </w:pPr>
-            <w:r>
-              <w:rPr>
-                <w:color w:val="auto"/>
-              </w:rPr>
-              <w:t>With the language set to “English”, the testers</w:t>
+              <w:t>With the language set to “</w:t>
+            </w:r>
+            <w:r>
+              <w:rPr>
+                <w:color w:val="auto"/>
+              </w:rPr>
+              <w:t>Spanish</w:t>
+            </w:r>
+            <w:r>
+              <w:rPr>
+                <w:color w:val="auto"/>
+              </w:rPr>
+              <w:t>”, the testers</w:t>
             </w:r>
             <w:r>
               <w:rPr>
@@ -8500,19 +8874,7 @@
       </w:pPr>
       <w:r>
         <w:lastRenderedPageBreak/>
-        <w:t>Use case 00</w:t>
-      </w:r>
-      <w:r>
-        <w:t>6</w:t>
-      </w:r>
-      <w:r>
-        <w:t xml:space="preserve">: </w:t>
-      </w:r>
-      <w:r>
-        <w:t>Listing and displaying follow up articles</w:t>
-      </w:r>
-      <w:r>
-        <w:t>.</w:t>
+        <w:t>Use case 006: Listing and displaying follow up articles.</w:t>
       </w:r>
     </w:p>
     <w:p>
@@ -8541,13 +8903,7 @@
     </w:p>
     <w:p>
       <w:r>
-        <w:t>Main menu&gt;</w:t>
-      </w:r>
-      <w:r>
-        <w:t>Newspaper actions&gt;See newspapers&gt;Display newspaper2</w:t>
-      </w:r>
-      <w:r>
-        <w:t>.</w:t>
+        <w:t>Main menu&gt;Newspaper actions&gt;See newspapers&gt;Display newspaper2.</w:t>
       </w:r>
     </w:p>
     <w:tbl>
@@ -8661,13 +9017,7 @@
               <w:rPr>
                 <w:color w:val="auto"/>
               </w:rPr>
-              <w:t xml:space="preserve">With the language set to “English”, the </w:t>
-            </w:r>
-            <w:r>
-              <w:rPr>
-                <w:color w:val="auto"/>
-              </w:rPr>
-              <w:t>testers will display newspaper2. A list of its articles will be shown. The testers will display “article2” and then go to the list of follow up articles related to “article1”. After the list is correctly displayed, they will display “followUp2”.</w:t>
+              <w:t>With the language set to “English”, the testers will display newspaper2. A list of its articles will be shown. The testers will display “article2” and then go to the list of follow up articles related to “article1”. After the list is correctly displayed, they will display “followUp2”.</w:t>
             </w:r>
           </w:p>
         </w:tc>
@@ -8708,6 +9058,9 @@
           <w:p>
             <w:pPr>
               <w:cnfStyle w:val="000000000000" w:firstRow="0" w:lastRow="0" w:firstColumn="0" w:lastColumn="0" w:oddVBand="0" w:evenVBand="0" w:oddHBand="0" w:evenHBand="0" w:firstRowFirstColumn="0" w:firstRowLastColumn="0" w:lastRowFirstColumn="0" w:lastRowLastColumn="0"/>
+              <w:rPr>
+                <w:color w:val="auto"/>
+              </w:rPr>
             </w:pPr>
             <w:r>
               <w:rPr>
@@ -8738,6 +9091,57 @@
                 <w:color w:val="auto"/>
               </w:rPr>
               <w:t xml:space="preserve"> will be displayed.</w:t>
+            </w:r>
+          </w:p>
+          <w:p>
+            <w:pPr>
+              <w:cnfStyle w:val="000000000000" w:firstRow="0" w:lastRow="0" w:firstColumn="0" w:lastColumn="0" w:oddVBand="0" w:evenVBand="0" w:oddHBand="0" w:evenHBand="0" w:firstRowFirstColumn="0" w:firstRowLastColumn="0" w:lastRowFirstColumn="0" w:lastRowLastColumn="0"/>
+            </w:pPr>
+            <w:r>
+              <w:rPr>
+                <w:noProof/>
+              </w:rPr>
+              <w:drawing>
+                <wp:inline distT="0" distB="0" distL="0" distR="0">
+                  <wp:extent cx="2440744" cy="2013092"/>
+                  <wp:effectExtent l="0" t="0" r="0" b="6350"/>
+                  <wp:docPr id="9" name="Imagen 9"/>
+                  <wp:cNvGraphicFramePr>
+                    <a:graphicFrameLocks xmlns:a="http://schemas.openxmlformats.org/drawingml/2006/main" noChangeAspect="1"/>
+                  </wp:cNvGraphicFramePr>
+                  <a:graphic xmlns:a="http://schemas.openxmlformats.org/drawingml/2006/main">
+                    <a:graphicData uri="http://schemas.openxmlformats.org/drawingml/2006/picture">
+                      <pic:pic xmlns:pic="http://schemas.openxmlformats.org/drawingml/2006/picture">
+                        <pic:nvPicPr>
+                          <pic:cNvPr id="9" name="5f5b4ce660e5136c4b822ddb40f3c141.png"/>
+                          <pic:cNvPicPr/>
+                        </pic:nvPicPr>
+                        <pic:blipFill>
+                          <a:blip r:embed="rId12">
+                            <a:extLst>
+                              <a:ext uri="{28A0092B-C50C-407E-A947-70E740481C1C}">
+                                <a14:useLocalDpi xmlns:a14="http://schemas.microsoft.com/office/drawing/2010/main" val="0"/>
+                              </a:ext>
+                            </a:extLst>
+                          </a:blip>
+                          <a:stretch>
+                            <a:fillRect/>
+                          </a:stretch>
+                        </pic:blipFill>
+                        <pic:spPr>
+                          <a:xfrm>
+                            <a:off x="0" y="0"/>
+                            <a:ext cx="2466787" cy="2034572"/>
+                          </a:xfrm>
+                          <a:prstGeom prst="rect">
+                            <a:avLst/>
+                          </a:prstGeom>
+                        </pic:spPr>
+                      </pic:pic>
+                    </a:graphicData>
+                  </a:graphic>
+                </wp:inline>
+              </w:drawing>
             </w:r>
           </w:p>
         </w:tc>
@@ -9020,20 +9424,7 @@
               <w:t xml:space="preserve"> </w:t>
             </w:r>
             <w:r>
-              <w:t xml:space="preserve">access to the listing of all the articles the user has published. </w:t>
-            </w:r>
-            <w:r>
-              <w:t>Afterwards</w:t>
-            </w:r>
-            <w:r>
-              <w:t>, they will press the “create a follow up article” button next to “article1”.</w:t>
-            </w:r>
-            <w:r>
-              <w:t xml:space="preserve"> </w:t>
-            </w:r>
-            <w:proofErr w:type="gramStart"/>
-            <w:r>
-              <w:t>T</w:t>
+              <w:t>access to the listing of all the articles the user has published. Afterwards, they will press the “create a follow up article” button next to “article1”. T</w:t>
             </w:r>
             <w:r>
               <w:rPr>
@@ -9041,7 +9432,6 @@
               </w:rPr>
               <w:t>esters</w:t>
             </w:r>
-            <w:proofErr w:type="gramEnd"/>
             <w:r>
               <w:rPr>
                 <w:color w:val="auto"/>
@@ -9128,6 +9518,53 @@
             </w:r>
             <w:r>
               <w:t>he form along error messages in the form fields that must not be left in blank.</w:t>
+            </w:r>
+            <w:r>
+              <w:rPr>
+                <w:noProof/>
+                <w:color w:val="auto"/>
+              </w:rPr>
+              <w:drawing>
+                <wp:inline distT="0" distB="0" distL="0" distR="0">
+                  <wp:extent cx="3748179" cy="2560320"/>
+                  <wp:effectExtent l="0" t="0" r="5080" b="0"/>
+                  <wp:docPr id="10" name="Imagen 10"/>
+                  <wp:cNvGraphicFramePr>
+                    <a:graphicFrameLocks xmlns:a="http://schemas.openxmlformats.org/drawingml/2006/main" noChangeAspect="1"/>
+                  </wp:cNvGraphicFramePr>
+                  <a:graphic xmlns:a="http://schemas.openxmlformats.org/drawingml/2006/main">
+                    <a:graphicData uri="http://schemas.openxmlformats.org/drawingml/2006/picture">
+                      <pic:pic xmlns:pic="http://schemas.openxmlformats.org/drawingml/2006/picture">
+                        <pic:nvPicPr>
+                          <pic:cNvPr id="10" name="f50596342950897653c19cd383d68453.png"/>
+                          <pic:cNvPicPr/>
+                        </pic:nvPicPr>
+                        <pic:blipFill>
+                          <a:blip r:embed="rId13">
+                            <a:extLst>
+                              <a:ext uri="{28A0092B-C50C-407E-A947-70E740481C1C}">
+                                <a14:useLocalDpi xmlns:a14="http://schemas.microsoft.com/office/drawing/2010/main" val="0"/>
+                              </a:ext>
+                            </a:extLst>
+                          </a:blip>
+                          <a:stretch>
+                            <a:fillRect/>
+                          </a:stretch>
+                        </pic:blipFill>
+                        <pic:spPr>
+                          <a:xfrm>
+                            <a:off x="0" y="0"/>
+                            <a:ext cx="3753807" cy="2564164"/>
+                          </a:xfrm>
+                          <a:prstGeom prst="rect">
+                            <a:avLst/>
+                          </a:prstGeom>
+                        </pic:spPr>
+                      </pic:pic>
+                    </a:graphicData>
+                  </a:graphic>
+                </wp:inline>
+              </w:drawing>
             </w:r>
           </w:p>
         </w:tc>
@@ -9381,13 +9818,7 @@
               <w:t>l</w:t>
             </w:r>
             <w:r>
-              <w:t>eave the form in blank and press the “</w:t>
-            </w:r>
-            <w:r>
-              <w:t>cancel</w:t>
-            </w:r>
-            <w:r>
-              <w:t>” button</w:t>
+              <w:t>eave the form in blank and press the “cancel” button</w:t>
             </w:r>
             <w:r>
               <w:rPr>
@@ -9987,19 +10418,7 @@
         <w:ind w:left="708" w:hanging="708"/>
       </w:pPr>
       <w:r>
-        <w:t>Use case 00</w:t>
-      </w:r>
-      <w:r>
-        <w:t>8</w:t>
-      </w:r>
-      <w:r>
-        <w:t xml:space="preserve">: </w:t>
-      </w:r>
-      <w:r>
-        <w:t>Creating a volume</w:t>
-      </w:r>
-      <w:r>
-        <w:t>.</w:t>
+        <w:t>Use case 008: Creating a volume.</w:t>
       </w:r>
     </w:p>
     <w:p>
@@ -10012,10 +10431,7 @@
     </w:p>
     <w:p>
       <w:r>
-        <w:t xml:space="preserve">An authenticated user wishes to </w:t>
-      </w:r>
-      <w:r>
-        <w:t>create a volume.</w:t>
+        <w:t>An authenticated user wishes to create a volume.</w:t>
       </w:r>
     </w:p>
     <w:p>
@@ -10028,16 +10444,7 @@
     </w:p>
     <w:p>
       <w:r>
-        <w:t>(Logged as user1, please refer to the test related to logging as user for more information)</w:t>
-      </w:r>
-      <w:r>
-        <w:t xml:space="preserve"> </w:t>
-      </w:r>
-      <w:r>
-        <w:t>Main menu&gt;</w:t>
-      </w:r>
-      <w:r>
-        <w:t>Volume actions&gt;Create volume.</w:t>
+        <w:t>(Logged as user1, please refer to the test related to logging as user for more information) Main menu&gt;Volume actions&gt;Create volume.</w:t>
       </w:r>
     </w:p>
     <w:tbl>
@@ -10370,13 +10777,7 @@
               <w:rPr>
                 <w:rStyle w:val="Textoennegrita"/>
               </w:rPr>
-              <w:t>02</w:t>
-            </w:r>
-            <w:r>
-              <w:rPr>
-                <w:rStyle w:val="Textoennegrita"/>
-              </w:rPr>
-              <w:t>8</w:t>
+              <w:t>028</w:t>
             </w:r>
             <w:r>
               <w:rPr>
@@ -10661,13 +11062,7 @@
               <w:rPr>
                 <w:rStyle w:val="Textoennegrita"/>
               </w:rPr>
-              <w:t>02</w:t>
-            </w:r>
-            <w:r>
-              <w:rPr>
-                <w:rStyle w:val="Textoennegrita"/>
-              </w:rPr>
-              <w:t>9</w:t>
+              <w:t>029</w:t>
             </w:r>
           </w:p>
         </w:tc>
@@ -10719,13 +11114,7 @@
               <w:rPr>
                 <w:color w:val="auto"/>
               </w:rPr>
-              <w:t>With the language set to “English</w:t>
-            </w:r>
-            <w:r>
-              <w:rPr>
-                <w:color w:val="auto"/>
-              </w:rPr>
-              <w:t>, t</w:t>
+              <w:t>With the language set to “English, t</w:t>
             </w:r>
             <w:r>
               <w:t>esters</w:t>
@@ -10734,13 +11123,7 @@
               <w:rPr>
                 <w:color w:val="auto"/>
               </w:rPr>
-              <w:t xml:space="preserve"> will create a new </w:t>
-            </w:r>
-            <w:r>
-              <w:rPr>
-                <w:color w:val="auto"/>
-              </w:rPr>
-              <w:t>v</w:t>
+              <w:t xml:space="preserve"> will create a new v</w:t>
             </w:r>
             <w:r>
               <w:t>olume</w:t>
@@ -10770,13 +11153,7 @@
               <w:rPr>
                 <w:color w:val="auto"/>
               </w:rPr>
-              <w:t>&gt;”Test</w:t>
-            </w:r>
-            <w:r>
-              <w:rPr>
-                <w:color w:val="auto"/>
-              </w:rPr>
-              <w:t>v</w:t>
+              <w:t>&gt;”Testv</w:t>
             </w:r>
             <w:r>
               <w:t>ol</w:t>
@@ -10901,6 +11278,52 @@
                 <w:color w:val="auto"/>
               </w:rPr>
               <w:t>list of volumes “user1” has created will be displayed. “Testvol1” must appear in the list.</w:t>
+            </w:r>
+            <w:r>
+              <w:rPr>
+                <w:noProof/>
+              </w:rPr>
+              <w:drawing>
+                <wp:inline distT="0" distB="0" distL="0" distR="0">
+                  <wp:extent cx="4501662" cy="407670"/>
+                  <wp:effectExtent l="0" t="0" r="0" b="0"/>
+                  <wp:docPr id="11" name="Imagen 11"/>
+                  <wp:cNvGraphicFramePr>
+                    <a:graphicFrameLocks xmlns:a="http://schemas.openxmlformats.org/drawingml/2006/main" noChangeAspect="1"/>
+                  </wp:cNvGraphicFramePr>
+                  <a:graphic xmlns:a="http://schemas.openxmlformats.org/drawingml/2006/main">
+                    <a:graphicData uri="http://schemas.openxmlformats.org/drawingml/2006/picture">
+                      <pic:pic xmlns:pic="http://schemas.openxmlformats.org/drawingml/2006/picture">
+                        <pic:nvPicPr>
+                          <pic:cNvPr id="11" name="bcc102128fed7ccae6410da31170aa67.png"/>
+                          <pic:cNvPicPr/>
+                        </pic:nvPicPr>
+                        <pic:blipFill>
+                          <a:blip r:embed="rId14" cstate="print">
+                            <a:extLst>
+                              <a:ext uri="{28A0092B-C50C-407E-A947-70E740481C1C}">
+                                <a14:useLocalDpi xmlns:a14="http://schemas.microsoft.com/office/drawing/2010/main" val="0"/>
+                              </a:ext>
+                            </a:extLst>
+                          </a:blip>
+                          <a:stretch>
+                            <a:fillRect/>
+                          </a:stretch>
+                        </pic:blipFill>
+                        <pic:spPr>
+                          <a:xfrm>
+                            <a:off x="0" y="0"/>
+                            <a:ext cx="4515555" cy="408928"/>
+                          </a:xfrm>
+                          <a:prstGeom prst="rect">
+                            <a:avLst/>
+                          </a:prstGeom>
+                        </pic:spPr>
+                      </pic:pic>
+                    </a:graphicData>
+                  </a:graphic>
+                </wp:inline>
+              </w:drawing>
             </w:r>
           </w:p>
         </w:tc>
@@ -10997,13 +11420,7 @@
         <w:ind w:left="708" w:hanging="708"/>
       </w:pPr>
       <w:r>
-        <w:t>Use case 00</w:t>
-      </w:r>
-      <w:r>
-        <w:t>9</w:t>
-      </w:r>
-      <w:r>
-        <w:t xml:space="preserve">: </w:t>
+        <w:t xml:space="preserve">Use case 009: </w:t>
       </w:r>
       <w:proofErr w:type="gramStart"/>
       <w:r>
@@ -11024,13 +11441,7 @@
     </w:p>
     <w:p>
       <w:r>
-        <w:t xml:space="preserve">An authenticated user wishes to </w:t>
-      </w:r>
-      <w:r>
-        <w:t>add newspapers to a volume/remove them from the volume</w:t>
-      </w:r>
-      <w:r>
-        <w:t>.</w:t>
+        <w:t>An authenticated user wishes to add newspapers to a volume/remove them from the volume.</w:t>
       </w:r>
     </w:p>
     <w:p>
@@ -11043,13 +11454,7 @@
     </w:p>
     <w:p>
       <w:r>
-        <w:t>(Logged as user1, please refer to the test related to logging as user for more information) Main menu&gt;Volume actions&gt;</w:t>
-      </w:r>
-      <w:r>
-        <w:t>My volumes</w:t>
-      </w:r>
-      <w:r>
-        <w:t>.</w:t>
+        <w:t>(Logged as user1, please refer to the test related to logging as user for more information) Main menu&gt;Volume actions&gt;My volumes.</w:t>
       </w:r>
     </w:p>
     <w:tbl>
@@ -11059,8 +11464,8 @@
         <w:tblLook w:val="04A0" w:firstRow="1" w:lastRow="0" w:firstColumn="1" w:lastColumn="0" w:noHBand="0" w:noVBand="1"/>
       </w:tblPr>
       <w:tblGrid>
-        <w:gridCol w:w="1526"/>
-        <w:gridCol w:w="7716"/>
+        <w:gridCol w:w="1372"/>
+        <w:gridCol w:w="7870"/>
       </w:tblGrid>
       <w:tr>
         <w:trPr>
@@ -11099,13 +11504,7 @@
               <w:rPr>
                 <w:rStyle w:val="Textoennegrita"/>
               </w:rPr>
-              <w:t>0</w:t>
-            </w:r>
-            <w:r>
-              <w:rPr>
-                <w:rStyle w:val="Textoennegrita"/>
-              </w:rPr>
-              <w:t>30</w:t>
+              <w:t>030</w:t>
             </w:r>
           </w:p>
         </w:tc>
@@ -11166,26 +11565,14 @@
               <w:rPr>
                 <w:color w:val="auto"/>
               </w:rPr>
-              <w:t xml:space="preserve"> will </w:t>
-            </w:r>
-            <w:r>
-              <w:rPr>
-                <w:color w:val="auto"/>
-              </w:rPr>
-              <w:t xml:space="preserve">press the “add newspaper” button next </w:t>
+              <w:t xml:space="preserve"> will press the “add newspaper” button next </w:t>
             </w:r>
             <w:proofErr w:type="gramStart"/>
             <w:r>
               <w:rPr>
                 <w:color w:val="auto"/>
               </w:rPr>
-              <w:t xml:space="preserve">to </w:t>
-            </w:r>
-            <w:r>
-              <w:rPr>
-                <w:color w:val="auto"/>
-              </w:rPr>
-              <w:t>”Testv</w:t>
+              <w:t>to ”Testv</w:t>
             </w:r>
             <w:r>
               <w:t>ol</w:t>
@@ -11195,13 +11582,7 @@
               <w:rPr>
                 <w:color w:val="auto"/>
               </w:rPr>
-              <w:t>1”</w:t>
-            </w:r>
-            <w:r>
-              <w:rPr>
-                <w:color w:val="auto"/>
-              </w:rPr>
-              <w:t>. The list of available newspapers will appear. Tester will press the “add” button next to “newspaper2”.</w:t>
+              <w:t>1”. The list of available newspapers will appear. Tester will press the “add” button next to “newspaper2”.</w:t>
             </w:r>
           </w:p>
           <w:p>
@@ -11250,43 +11631,22 @@
           <w:p>
             <w:pPr>
               <w:cnfStyle w:val="000000000000" w:firstRow="0" w:lastRow="0" w:firstColumn="0" w:lastColumn="0" w:oddVBand="0" w:evenVBand="0" w:oddHBand="0" w:evenHBand="0" w:firstRowFirstColumn="0" w:firstRowLastColumn="0" w:lastRowFirstColumn="0" w:lastRowLastColumn="0"/>
-            </w:pPr>
-            <w:r>
-              <w:rPr>
-                <w:color w:val="auto"/>
-              </w:rPr>
-              <w:t>The list of available newspapers will appear</w:t>
-            </w:r>
-            <w:r>
-              <w:rPr>
-                <w:color w:val="auto"/>
-              </w:rPr>
-              <w:t xml:space="preserve">. </w:t>
-            </w:r>
-            <w:r>
-              <w:rPr>
-                <w:color w:val="auto"/>
-              </w:rPr>
-              <w:t>“newspaper2”</w:t>
-            </w:r>
-            <w:r>
-              <w:rPr>
-                <w:color w:val="auto"/>
-              </w:rPr>
-              <w:t xml:space="preserve"> will no longer appear in that list. When </w:t>
+              <w:rPr>
+                <w:color w:val="auto"/>
+              </w:rPr>
+            </w:pPr>
+            <w:r>
+              <w:rPr>
+                <w:color w:val="auto"/>
+              </w:rPr>
+              <w:t xml:space="preserve">The list of available newspapers will appear. “newspaper2” will no longer appear in that list. When </w:t>
             </w:r>
             <w:proofErr w:type="gramStart"/>
             <w:r>
               <w:rPr>
                 <w:color w:val="auto"/>
               </w:rPr>
-              <w:t xml:space="preserve">displaying </w:t>
-            </w:r>
-            <w:r>
-              <w:rPr>
-                <w:color w:val="auto"/>
-              </w:rPr>
-              <w:t>”Testv</w:t>
+              <w:t>displaying ”Testv</w:t>
             </w:r>
             <w:r>
               <w:t>ol</w:t>
@@ -11296,28 +11656,63 @@
               <w:rPr>
                 <w:color w:val="auto"/>
               </w:rPr>
-              <w:t>1”</w:t>
-            </w:r>
-            <w:r>
-              <w:rPr>
-                <w:color w:val="auto"/>
-              </w:rPr>
-              <w:t xml:space="preserve"> information, </w:t>
-            </w:r>
-            <w:r>
-              <w:rPr>
-                <w:color w:val="auto"/>
-              </w:rPr>
-              <w:t>“newspaper2”</w:t>
-            </w:r>
-            <w:r>
-              <w:rPr>
-                <w:color w:val="auto"/>
-              </w:rPr>
-              <w:t xml:space="preserve"> will appear in the list of newspapers associated to the volume</w:t>
-            </w:r>
-          </w:p>
-        </w:tc>
+              <w:t>1” information, “newspaper2” will appear in the list of newspapers associated to the volume</w:t>
+            </w:r>
+          </w:p>
+          <w:p>
+            <w:pPr>
+              <w:cnfStyle w:val="000000000000" w:firstRow="0" w:lastRow="0" w:firstColumn="0" w:lastColumn="0" w:oddVBand="0" w:evenVBand="0" w:oddHBand="0" w:evenHBand="0" w:firstRowFirstColumn="0" w:firstRowLastColumn="0" w:lastRowFirstColumn="0" w:lastRowLastColumn="0"/>
+            </w:pPr>
+            <w:r>
+              <w:rPr>
+                <w:noProof/>
+              </w:rPr>
+              <w:drawing>
+                <wp:inline distT="0" distB="0" distL="0" distR="0">
+                  <wp:extent cx="4860388" cy="1301750"/>
+                  <wp:effectExtent l="0" t="0" r="0" b="0"/>
+                  <wp:docPr id="12" name="Imagen 12"/>
+                  <wp:cNvGraphicFramePr>
+                    <a:graphicFrameLocks xmlns:a="http://schemas.openxmlformats.org/drawingml/2006/main" noChangeAspect="1"/>
+                  </wp:cNvGraphicFramePr>
+                  <a:graphic xmlns:a="http://schemas.openxmlformats.org/drawingml/2006/main">
+                    <a:graphicData uri="http://schemas.openxmlformats.org/drawingml/2006/picture">
+                      <pic:pic xmlns:pic="http://schemas.openxmlformats.org/drawingml/2006/picture">
+                        <pic:nvPicPr>
+                          <pic:cNvPr id="12" name="6d0c6365f9fdfb68c2a223eeaf6ff69b.png"/>
+                          <pic:cNvPicPr/>
+                        </pic:nvPicPr>
+                        <pic:blipFill>
+                          <a:blip r:embed="rId15" cstate="print">
+                            <a:extLst>
+                              <a:ext uri="{28A0092B-C50C-407E-A947-70E740481C1C}">
+                                <a14:useLocalDpi xmlns:a14="http://schemas.microsoft.com/office/drawing/2010/main" val="0"/>
+                              </a:ext>
+                            </a:extLst>
+                          </a:blip>
+                          <a:stretch>
+                            <a:fillRect/>
+                          </a:stretch>
+                        </pic:blipFill>
+                        <pic:spPr>
+                          <a:xfrm>
+                            <a:off x="0" y="0"/>
+                            <a:ext cx="4866060" cy="1303269"/>
+                          </a:xfrm>
+                          <a:prstGeom prst="rect">
+                            <a:avLst/>
+                          </a:prstGeom>
+                        </pic:spPr>
+                      </pic:pic>
+                    </a:graphicData>
+                  </a:graphic>
+                </wp:inline>
+              </w:drawing>
+            </w:r>
+          </w:p>
+        </w:tc>
+        <w:bookmarkStart w:id="2" w:name="_GoBack"/>
+        <w:bookmarkEnd w:id="2"/>
       </w:tr>
       <w:tr>
         <w:trPr>
@@ -11452,13 +11847,7 @@
               <w:rPr>
                 <w:rStyle w:val="Textoennegrita"/>
               </w:rPr>
-              <w:t>03</w:t>
-            </w:r>
-            <w:r>
-              <w:rPr>
-                <w:rStyle w:val="Textoennegrita"/>
-              </w:rPr>
-              <w:t>1</w:t>
+              <w:t>031</w:t>
             </w:r>
           </w:p>
         </w:tc>
@@ -11519,71 +11908,59 @@
               <w:rPr>
                 <w:color w:val="auto"/>
               </w:rPr>
+              <w:t xml:space="preserve"> will press the “d</w:t>
+            </w:r>
+            <w:r>
+              <w:t>isplay</w:t>
+            </w:r>
+            <w:r>
+              <w:rPr>
+                <w:color w:val="auto"/>
+              </w:rPr>
+              <w:t xml:space="preserve">” button next </w:t>
+            </w:r>
+            <w:proofErr w:type="gramStart"/>
+            <w:r>
+              <w:rPr>
+                <w:color w:val="auto"/>
+              </w:rPr>
+              <w:t>to ”Testv</w:t>
+            </w:r>
+            <w:r>
+              <w:t>ol</w:t>
+            </w:r>
+            <w:proofErr w:type="gramEnd"/>
+            <w:r>
+              <w:rPr>
+                <w:color w:val="auto"/>
+              </w:rPr>
+              <w:t xml:space="preserve">1”. The list newspapers </w:t>
+            </w:r>
+            <w:r>
+              <w:t>associated with the volume</w:t>
+            </w:r>
+            <w:r>
+              <w:rPr>
+                <w:color w:val="auto"/>
+              </w:rPr>
+              <w:t xml:space="preserve"> will appear. Tester</w:t>
+            </w:r>
+            <w:r>
+              <w:rPr>
+                <w:color w:val="auto"/>
+              </w:rPr>
+              <w:t>s</w:t>
+            </w:r>
+            <w:r>
+              <w:rPr>
+                <w:color w:val="auto"/>
+              </w:rPr>
               <w:t xml:space="preserve"> will press the “</w:t>
             </w:r>
             <w:r>
               <w:rPr>
                 <w:color w:val="auto"/>
               </w:rPr>
-              <w:t>d</w:t>
-            </w:r>
-            <w:r>
-              <w:t>isplay</w:t>
-            </w:r>
-            <w:r>
-              <w:rPr>
-                <w:color w:val="auto"/>
-              </w:rPr>
-              <w:t xml:space="preserve">” button next </w:t>
-            </w:r>
-            <w:proofErr w:type="gramStart"/>
-            <w:r>
-              <w:rPr>
-                <w:color w:val="auto"/>
-              </w:rPr>
-              <w:t>to ”Testv</w:t>
-            </w:r>
-            <w:r>
-              <w:t>ol</w:t>
-            </w:r>
-            <w:proofErr w:type="gramEnd"/>
-            <w:r>
-              <w:rPr>
-                <w:color w:val="auto"/>
-              </w:rPr>
-              <w:t>1”. The list newspapers</w:t>
-            </w:r>
-            <w:r>
-              <w:rPr>
-                <w:color w:val="auto"/>
-              </w:rPr>
-              <w:t xml:space="preserve"> </w:t>
-            </w:r>
-            <w:r>
-              <w:t>associated with the volume</w:t>
-            </w:r>
-            <w:r>
-              <w:rPr>
-                <w:color w:val="auto"/>
-              </w:rPr>
-              <w:t xml:space="preserve"> will appear. Tester</w:t>
-            </w:r>
-            <w:r>
-              <w:rPr>
-                <w:color w:val="auto"/>
-              </w:rPr>
-              <w:t>s</w:t>
-            </w:r>
-            <w:r>
-              <w:rPr>
-                <w:color w:val="auto"/>
-              </w:rPr>
-              <w:t xml:space="preserve"> will press the “</w:t>
-            </w:r>
-            <w:r>
-              <w:rPr>
-                <w:color w:val="auto"/>
-              </w:rPr>
               <w:t>r</w:t>
             </w:r>
             <w:r>
@@ -11627,6 +12004,7 @@
               <w:rPr>
                 <w:rStyle w:val="Textoennegrita"/>
               </w:rPr>
+              <w:lastRenderedPageBreak/>
               <w:t>Expected</w:t>
             </w:r>
           </w:p>
@@ -11664,8 +12042,6 @@
               </w:rPr>
               <w:t>appear in the list of newspapers associated to the volume</w:t>
             </w:r>
-            <w:bookmarkStart w:id="2" w:name="_GoBack"/>
-            <w:bookmarkEnd w:id="2"/>
           </w:p>
         </w:tc>
       </w:tr>
@@ -14186,7 +14562,7 @@
 </file>
 
 <file path=customXml/itemProps1.xml><?xml version="1.0" encoding="utf-8"?>
-<ds:datastoreItem xmlns:ds="http://schemas.openxmlformats.org/officeDocument/2006/customXml" ds:itemID="{509280E6-C801-40A9-B701-26C8B3267E5A}">
+<ds:datastoreItem xmlns:ds="http://schemas.openxmlformats.org/officeDocument/2006/customXml" ds:itemID="{BFB20982-F035-4038-9CDF-2C3AE9D80B2B}">
   <ds:schemaRefs>
     <ds:schemaRef ds:uri="http://schemas.openxmlformats.org/officeDocument/2006/bibliography"/>
   </ds:schemaRefs>

</xml_diff>